<commit_message>
Dokümantasyona isim soyisim eklendi.
</commit_message>
<xml_diff>
--- a/CaseDocumentation.docx
+++ b/CaseDocumentation.docx
@@ -4,73 +4,25 @@
   <w:body>
     <w:p>
       <w:r>
-        <w:t xml:space="preserve">Data </w:t>
-      </w:r>
-      <w:proofErr w:type="spellStart"/>
-      <w:r>
-        <w:t>Science</w:t>
-      </w:r>
-      <w:proofErr w:type="spellEnd"/>
-      <w:r>
-        <w:t xml:space="preserve"> Case Dokümantasyonu</w:t>
-      </w:r>
-    </w:p>
-    <w:p>
-      <w:r>
-        <w:t xml:space="preserve">İlk olarak </w:t>
-      </w:r>
-      <w:proofErr w:type="spellStart"/>
-      <w:r>
-        <w:t>DataScienceCase</w:t>
-      </w:r>
-      <w:proofErr w:type="spellEnd"/>
-      <w:r>
-        <w:t xml:space="preserve"> adlı klasörümü oluşturdum. Sonra </w:t>
-      </w:r>
-      <w:proofErr w:type="spellStart"/>
-      <w:r>
-        <w:t>jupyter</w:t>
-      </w:r>
-      <w:proofErr w:type="spellEnd"/>
-      <w:r>
-        <w:t xml:space="preserve"> notebookta bu klasör içinde bir </w:t>
-      </w:r>
-      <w:proofErr w:type="spellStart"/>
-      <w:r>
-        <w:t>ipynb</w:t>
-      </w:r>
-      <w:proofErr w:type="spellEnd"/>
-      <w:r>
-        <w:t xml:space="preserve"> dosyası oluşturdum ve açtım. Veri için kullanacağım </w:t>
-      </w:r>
-      <w:proofErr w:type="spellStart"/>
-      <w:r>
-        <w:t>xlsx</w:t>
-      </w:r>
-      <w:proofErr w:type="spellEnd"/>
-      <w:r>
-        <w:t xml:space="preserve"> dosyasını bu klasör içerisine taşıdım. </w:t>
-      </w:r>
-    </w:p>
-    <w:p>
-      <w:proofErr w:type="spellStart"/>
-      <w:r>
-        <w:t>İpynb</w:t>
-      </w:r>
-      <w:proofErr w:type="spellEnd"/>
-      <w:r>
-        <w:t xml:space="preserve"> dosyamın içine girdim. Kütüphanelerimi tanımladım. </w:t>
-      </w:r>
-      <w:r>
-        <w:t xml:space="preserve">Veri çerçevesini bulunduğu dizinden alıp bir veri çerçevesi haline getirip </w:t>
-      </w:r>
-      <w:proofErr w:type="spellStart"/>
-      <w:r>
-        <w:t>df</w:t>
-      </w:r>
-      <w:proofErr w:type="spellEnd"/>
-      <w:r>
-        <w:t xml:space="preserve"> değişkenine atamasını yapıyoru</w:t>
+        <w:t>Şilan EKİN silanekinceng@gmail.com</w:t>
+      </w:r>
+    </w:p>
+    <w:p>
+      <w:r>
+        <w:t>Data Science Case Dokümantasyonu</w:t>
+      </w:r>
+    </w:p>
+    <w:p>
+      <w:r>
+        <w:t xml:space="preserve">İlk olarak DataScienceCase adlı klasörümü oluşturdum. Sonra jupyter notebookta bu klasör içinde bir ipynb dosyası oluşturdum ve açtım. Veri için kullanacağım xlsx dosyasını bu klasör içerisine taşıdım. </w:t>
+      </w:r>
+    </w:p>
+    <w:p>
+      <w:r>
+        <w:t xml:space="preserve">İpynb dosyamın içine girdim. Kütüphanelerimi tanımladım. </w:t>
+      </w:r>
+      <w:r>
+        <w:t>Veri çerçevesini bulunduğu dizinden alıp bir veri çerçevesi haline getirip df değişkenine atamasını yapıyoru</w:t>
       </w:r>
       <w:r>
         <w:t>m.</w:t>
@@ -223,7 +175,6 @@
     <w:p/>
     <w:p>
       <w:r>
-        <w:lastRenderedPageBreak/>
         <w:t>Veri çerçevesindeki değişkenlerin hangi tipte olduğunu ve bellek kullanımını görüntül</w:t>
       </w:r>
       <w:r>
@@ -329,37 +280,8 @@
       </w:r>
     </w:p>
     <w:p>
-      <w:proofErr w:type="spellStart"/>
-      <w:r>
-        <w:t>HastaNo</w:t>
-      </w:r>
-      <w:proofErr w:type="spellEnd"/>
-      <w:r>
-        <w:t xml:space="preserve"> verileri bize bir şey açıklamıyor. Ama yaş verilerine bakarak ortalama yaşın 47 olduğunu, yaşlar ortalama yaştan 15 yıl </w:t>
-      </w:r>
-      <w:proofErr w:type="spellStart"/>
-      <w:r>
-        <w:t>civarinda</w:t>
-      </w:r>
-      <w:proofErr w:type="spellEnd"/>
-      <w:r>
-        <w:t xml:space="preserve"> sapma gösteriyor. </w:t>
-      </w:r>
-      <w:proofErr w:type="spellStart"/>
-      <w:r>
-        <w:t>Min</w:t>
-      </w:r>
-      <w:proofErr w:type="spellEnd"/>
-      <w:r>
-        <w:t xml:space="preserve"> 2 en küçük yaştaki hasta, </w:t>
-      </w:r>
-      <w:proofErr w:type="spellStart"/>
-      <w:r>
-        <w:t>Max</w:t>
-      </w:r>
-      <w:proofErr w:type="spellEnd"/>
-      <w:r>
-        <w:t xml:space="preserve"> 92 bu da en yaşlı hastayı gösteriyor. Hastaların %25’i 38 yaşın altında, %50’si 46 yaşın </w:t>
+      <w:r>
+        <w:t xml:space="preserve">HastaNo verileri bize bir şey açıklamıyor. Ama yaş verilerine bakarak ortalama yaşın 47 olduğunu, yaşlar ortalama yaştan 15 yıl civarinda sapma gösteriyor. Min 2 en küçük yaştaki hasta, Max 92 bu da en yaşlı hastayı gösteriyor. Hastaların %25’i 38 yaşın altında, %50’si 46 yaşın </w:t>
       </w:r>
       <w:proofErr w:type="gramStart"/>
       <w:r>
@@ -386,6 +308,7 @@
         <w:rPr>
           <w:noProof/>
         </w:rPr>
+        <w:lastRenderedPageBreak/>
         <w:drawing>
           <wp:inline distT="0" distB="0" distL="0" distR="0" wp14:anchorId="30730E34" wp14:editId="135E17AB">
             <wp:extent cx="1249746" cy="1752600"/>
@@ -425,24 +348,7 @@
     </w:p>
     <w:p>
       <w:r>
-        <w:lastRenderedPageBreak/>
-        <w:t xml:space="preserve">Verilerin çoğu </w:t>
-      </w:r>
-      <w:proofErr w:type="spellStart"/>
-      <w:r>
-        <w:t>object</w:t>
-      </w:r>
-      <w:proofErr w:type="spellEnd"/>
-      <w:r>
-        <w:t xml:space="preserve"> tipinde olduğu aralarındaki ilişkiyi gözlemleyebilmek için çapraz tablo yaptım ve </w:t>
-      </w:r>
-      <w:proofErr w:type="spellStart"/>
-      <w:r>
-        <w:t>heatmap</w:t>
-      </w:r>
-      <w:proofErr w:type="spellEnd"/>
-      <w:r>
-        <w:t xml:space="preserve"> ile kesişim frekanslarına baktım.  Elde ettiğim ısı haritasına göre hastaların çoğunluğu fiziksel tıp ve rehabilitasyon merkezi </w:t>
+        <w:t xml:space="preserve">Verilerin çoğu object tipinde olduğu aralarındaki ilişkiyi gözlemleyebilmek için çapraz tablo yaptım ve heatmap ile kesişim frekanslarına baktım.  Elde ettiğim ısı haritasına göre hastaların çoğunluğu fiziksel tıp ve rehabilitasyon merkezi </w:t>
       </w:r>
       <w:proofErr w:type="gramStart"/>
       <w:r>
@@ -509,7 +415,6 @@
     <w:p/>
     <w:p>
       <w:r>
-        <w:lastRenderedPageBreak/>
         <w:t xml:space="preserve">Yaş ve Tedavi Süreleri arasında da bir ısı haritası oluşturmak istedim. Bundan önce yaşları aralıklara bölerek haritanın okunabilirliğini arttırdım. Yaş aralıklarını 18’er böldüm. Hastaların çoğunlukta olduğu 38-56 yaş arası için doğru veri elde edebilmek için yaptım. Isı haritasına </w:t>
       </w:r>
       <w:r>
@@ -571,24 +476,7 @@
     <w:p/>
     <w:p>
       <w:r>
-        <w:lastRenderedPageBreak/>
-        <w:t xml:space="preserve">Kan Grubu ve Kronik Hastalıklar arasında oluşturduğum ısı haritasında en çok kronik hastalığa sahip olan kan gruplarının </w:t>
-      </w:r>
-      <w:proofErr w:type="spellStart"/>
-      <w:r>
-        <w:t>ARh</w:t>
-      </w:r>
-      <w:proofErr w:type="spellEnd"/>
-      <w:r>
-        <w:t xml:space="preserve">+ ve 0Rh+ aynı zamanda kronik hastalığa sahip olmayanlarında aynı kan grubunda olmalarına bakarak kan grubu bilinen çoğu hastanın </w:t>
-      </w:r>
-      <w:proofErr w:type="spellStart"/>
-      <w:r>
-        <w:t>Arh</w:t>
-      </w:r>
-      <w:proofErr w:type="spellEnd"/>
-      <w:r>
-        <w:t>+ ve 0Rh+ olduğu sonucunu çıkardım.</w:t>
+        <w:t>Kan Grubu ve Kronik Hastalıklar arasında oluşturduğum ısı haritasında en çok kronik hastalığa sahip olan kan gruplarının ARh+ ve 0Rh+ aynı zamanda kronik hastalığa sahip olmayanlarında aynı kan grubunda olmalarına bakarak kan grubu bilinen çoğu hastanın Arh+ ve 0Rh+ olduğu sonucunu çıkardım.</w:t>
       </w:r>
     </w:p>
     <w:p>
@@ -643,16 +531,7 @@
     <w:p/>
     <w:p>
       <w:r>
-        <w:lastRenderedPageBreak/>
-        <w:t xml:space="preserve">Kronik hastalık yaş aralığı ve cinsiyet arasındaki ilişkiyi görebilmek için öncelikle </w:t>
-      </w:r>
-      <w:proofErr w:type="spellStart"/>
-      <w:r>
-        <w:t>kornik</w:t>
-      </w:r>
-      <w:proofErr w:type="spellEnd"/>
-      <w:r>
-        <w:t xml:space="preserve"> hastalıkları var </w:t>
+        <w:t xml:space="preserve">Kronik hastalık yaş aralığı ve cinsiyet arasındaki ilişkiyi görebilmek için öncelikle kornik hastalıkları var </w:t>
       </w:r>
       <w:proofErr w:type="gramStart"/>
       <w:r>
@@ -809,6 +688,9 @@
     </w:p>
     <w:p>
       <w:r>
+        <w:rPr>
+          <w:noProof/>
+        </w:rPr>
         <w:drawing>
           <wp:inline distT="0" distB="0" distL="0" distR="0" wp14:anchorId="1D07DF13" wp14:editId="3C6BCE4E">
             <wp:extent cx="5760720" cy="3333115"/>
@@ -848,19 +730,14 @@
     </w:p>
     <w:p>
       <w:r>
-        <w:t xml:space="preserve">Bu haritaya göre hastaların neredeyse hepsinin </w:t>
-      </w:r>
-      <w:proofErr w:type="spellStart"/>
-      <w:r>
-        <w:t>türkiye</w:t>
-      </w:r>
-      <w:proofErr w:type="spellEnd"/>
-      <w:r>
-        <w:t xml:space="preserve"> uyruklu olduğunu ve hastalarının üçte ikisinden fazlasının kronik hastalığa sahip olduğunu gözlemledim.</w:t>
-      </w:r>
-    </w:p>
-    <w:p>
-      <w:r>
+        <w:t>Bu haritaya göre hastaların neredeyse hepsinin türkiye uyruklu olduğunu ve hastalarının üçte ikisinden fazlasının kronik hastalığa sahip olduğunu gözlemledim.</w:t>
+      </w:r>
+    </w:p>
+    <w:p>
+      <w:r>
+        <w:rPr>
+          <w:noProof/>
+        </w:rPr>
         <w:drawing>
           <wp:inline distT="0" distB="0" distL="0" distR="0" wp14:anchorId="1A8A4975" wp14:editId="3271CAB8">
             <wp:extent cx="5760720" cy="3747135"/>

</xml_diff>